<commit_message>
Adição de Cadastro de Participante
</commit_message>
<xml_diff>
--- a/Projeto IFStar - Requisitos Funcionamento.docx
+++ b/Projeto IFStar - Requisitos Funcionamento.docx
@@ -1063,17 +1063,63 @@
         </w:rPr>
         <w:t>NULL</w:t>
       </w:r>
-    </w:p>
-    <w:p>
-      <w:pPr>
-        <w:spacing w:after="0" w:line="240" w:lineRule="auto"/>
-        <w:ind w:left="1080"/>
+      <w:r>
+        <w:rPr>
+          <w:rFonts w:ascii="Consolas" w:hAnsi="Consolas" w:cs="Consolas"/>
+          <w:color w:val="000000"/>
+          <w:sz w:val="19"/>
+          <w:szCs w:val="19"/>
+        </w:rPr>
+        <w:t xml:space="preserve"> </w:t>
+      </w:r>
+      <w:proofErr w:type="gramStart"/>
+      <w:r>
+        <w:rPr>
+          <w:rFonts w:ascii="Consolas" w:hAnsi="Consolas" w:cs="Consolas"/>
+          <w:color w:val="0000FF"/>
+          <w:sz w:val="19"/>
+          <w:szCs w:val="19"/>
+        </w:rPr>
+        <w:t>DEFAULT</w:t>
+      </w:r>
+      <w:r>
+        <w:rPr>
+          <w:rFonts w:ascii="Consolas" w:hAnsi="Consolas" w:cs="Consolas"/>
+          <w:color w:val="808080"/>
+          <w:sz w:val="19"/>
+          <w:szCs w:val="19"/>
+        </w:rPr>
+        <w:t>(</w:t>
+      </w:r>
+      <w:proofErr w:type="gramEnd"/>
+      <w:r>
+        <w:rPr>
+          <w:rFonts w:ascii="Consolas" w:hAnsi="Consolas" w:cs="Consolas"/>
+          <w:color w:val="000000"/>
+          <w:sz w:val="19"/>
+          <w:szCs w:val="19"/>
+        </w:rPr>
+        <w:t>1</w:t>
+      </w:r>
+      <w:r>
+        <w:rPr>
+          <w:rFonts w:ascii="Consolas" w:hAnsi="Consolas" w:cs="Consolas"/>
+          <w:color w:val="808080"/>
+          <w:sz w:val="19"/>
+          <w:szCs w:val="19"/>
+        </w:rPr>
+        <w:t>)</w:t>
+      </w:r>
+    </w:p>
+    <w:p>
+      <w:pPr>
+        <w:spacing w:after="0" w:line="240" w:lineRule="auto"/>
+        <w:ind w:left="708" w:firstLine="372"/>
         <w:jc w:val="both"/>
         <w:rPr>
-          <w:rFonts w:ascii="Consolas" w:hAnsi="Consolas" w:cs="Consolas"/>
-          <w:color w:val="808080"/>
-          <w:sz w:val="19"/>
-          <w:szCs w:val="19"/>
+          <w:rFonts w:ascii="Times New Roman" w:hAnsi="Times New Roman" w:cs="Times New Roman"/>
+          <w:sz w:val="28"/>
+          <w:szCs w:val="28"/>
         </w:rPr>
       </w:pPr>
       <w:r>
@@ -2053,7 +2099,16 @@
           <w:sz w:val="19"/>
           <w:szCs w:val="19"/>
         </w:rPr>
-        <w:t>),</w:t>
+        <w:t>)</w:t>
+      </w:r>
+      <w:r>
+        <w:rPr>
+          <w:rFonts w:ascii="Consolas" w:hAnsi="Consolas" w:cs="Consolas"/>
+          <w:color w:val="808080"/>
+          <w:sz w:val="19"/>
+          <w:szCs w:val="19"/>
+        </w:rPr>
+        <w:t>,</w:t>
       </w:r>
     </w:p>
     <w:p>
@@ -2087,7 +2142,7 @@
           <w:sz w:val="19"/>
           <w:szCs w:val="19"/>
         </w:rPr>
-        <w:t>idUserInsert</w:t>
+        <w:t>flVotacaoEncerrada</w:t>
       </w:r>
       <w:proofErr w:type="spellEnd"/>
       <w:r>
@@ -2106,7 +2161,7 @@
           <w:sz w:val="19"/>
           <w:szCs w:val="19"/>
         </w:rPr>
-        <w:t>INT</w:t>
+        <w:t>BIT</w:t>
       </w:r>
       <w:r>
         <w:rPr>
@@ -2142,8 +2197,90 @@
           <w:sz w:val="19"/>
           <w:szCs w:val="19"/>
         </w:rPr>
-        <w:t>NULL,</w:t>
-      </w:r>
+        <w:t>NULL</w:t>
+      </w:r>
+      <w:r>
+        <w:rPr>
+          <w:rFonts w:ascii="Consolas" w:hAnsi="Consolas" w:cs="Consolas"/>
+          <w:color w:val="000000"/>
+          <w:sz w:val="19"/>
+          <w:szCs w:val="19"/>
+        </w:rPr>
+        <w:t xml:space="preserve"> </w:t>
+      </w:r>
+      <w:proofErr w:type="gramStart"/>
+      <w:r>
+        <w:rPr>
+          <w:rFonts w:ascii="Consolas" w:hAnsi="Consolas" w:cs="Consolas"/>
+          <w:color w:val="0000FF"/>
+          <w:sz w:val="19"/>
+          <w:szCs w:val="19"/>
+        </w:rPr>
+        <w:t>DEFAULT</w:t>
+      </w:r>
+      <w:r>
+        <w:rPr>
+          <w:rFonts w:ascii="Consolas" w:hAnsi="Consolas" w:cs="Consolas"/>
+          <w:color w:val="808080"/>
+          <w:sz w:val="19"/>
+          <w:szCs w:val="19"/>
+        </w:rPr>
+        <w:t>(</w:t>
+      </w:r>
+      <w:proofErr w:type="gramEnd"/>
+      <w:r>
+        <w:rPr>
+          <w:rFonts w:ascii="Consolas" w:hAnsi="Consolas" w:cs="Consolas"/>
+          <w:color w:val="000000"/>
+          <w:sz w:val="19"/>
+          <w:szCs w:val="19"/>
+        </w:rPr>
+        <w:t>0</w:t>
+      </w:r>
+      <w:r>
+        <w:rPr>
+          <w:rFonts w:ascii="Consolas" w:hAnsi="Consolas" w:cs="Consolas"/>
+          <w:color w:val="808080"/>
+          <w:sz w:val="19"/>
+          <w:szCs w:val="19"/>
+        </w:rPr>
+        <w:t>)</w:t>
+      </w:r>
+    </w:p>
+    <w:p>
+      <w:pPr>
+        <w:spacing w:after="0" w:line="240" w:lineRule="auto"/>
+        <w:ind w:left="1080"/>
+        <w:jc w:val="both"/>
+        <w:rPr>
+          <w:rFonts w:ascii="Consolas" w:hAnsi="Consolas" w:cs="Consolas"/>
+          <w:color w:val="808080"/>
+          <w:sz w:val="19"/>
+          <w:szCs w:val="19"/>
+        </w:rPr>
+      </w:pPr>
+      <w:r>
+        <w:rPr>
+          <w:rFonts w:ascii="Consolas" w:hAnsi="Consolas" w:cs="Consolas"/>
+          <w:color w:val="808080"/>
+          <w:sz w:val="19"/>
+          <w:szCs w:val="19"/>
+        </w:rPr>
+        <w:t>)</w:t>
+      </w:r>
+    </w:p>
+    <w:p>
+      <w:pPr>
+        <w:spacing w:after="0" w:line="240" w:lineRule="auto"/>
+        <w:ind w:left="1080"/>
+        <w:jc w:val="both"/>
+        <w:rPr>
+          <w:rFonts w:ascii="Consolas" w:hAnsi="Consolas" w:cs="Consolas"/>
+          <w:color w:val="808080"/>
+          <w:sz w:val="19"/>
+          <w:szCs w:val="19"/>
+        </w:rPr>
+      </w:pPr>
     </w:p>
     <w:p>
       <w:pPr>
@@ -2162,6 +2299,33 @@
       <w:r>
         <w:rPr>
           <w:rFonts w:ascii="Consolas" w:hAnsi="Consolas" w:cs="Consolas"/>
+          <w:color w:val="0000FF"/>
+          <w:sz w:val="19"/>
+          <w:szCs w:val="19"/>
+        </w:rPr>
+        <w:t>CREATE</w:t>
+      </w:r>
+      <w:r>
+        <w:rPr>
+          <w:rFonts w:ascii="Consolas" w:hAnsi="Consolas" w:cs="Consolas"/>
+          <w:color w:val="000000"/>
+          <w:sz w:val="19"/>
+          <w:szCs w:val="19"/>
+        </w:rPr>
+        <w:t xml:space="preserve"> </w:t>
+      </w:r>
+      <w:r>
+        <w:rPr>
+          <w:rFonts w:ascii="Consolas" w:hAnsi="Consolas" w:cs="Consolas"/>
+          <w:color w:val="0000FF"/>
+          <w:sz w:val="19"/>
+          <w:szCs w:val="19"/>
+        </w:rPr>
+        <w:t>TABLE</w:t>
+      </w:r>
+      <w:r>
+        <w:rPr>
+          <w:rFonts w:ascii="Consolas" w:hAnsi="Consolas" w:cs="Consolas"/>
           <w:color w:val="000000"/>
           <w:sz w:val="19"/>
           <w:szCs w:val="19"/>
@@ -2176,18 +2340,78 @@
           <w:sz w:val="19"/>
           <w:szCs w:val="19"/>
         </w:rPr>
-        <w:t>flVotacaoEncerrada</w:t>
+        <w:t>tbParticipante</w:t>
       </w:r>
       <w:proofErr w:type="spellEnd"/>
-      <w:r>
-        <w:rPr>
-          <w:rFonts w:ascii="Consolas" w:hAnsi="Consolas" w:cs="Consolas"/>
-          <w:color w:val="000000"/>
-          <w:sz w:val="19"/>
-          <w:szCs w:val="19"/>
-        </w:rPr>
-        <w:t xml:space="preserve"> </w:t>
-      </w:r>
+    </w:p>
+    <w:p>
+      <w:pPr>
+        <w:autoSpaceDE w:val="0"/>
+        <w:autoSpaceDN w:val="0"/>
+        <w:adjustRightInd w:val="0"/>
+        <w:spacing w:after="0" w:line="240" w:lineRule="auto"/>
+        <w:ind w:left="1080"/>
+        <w:rPr>
+          <w:rFonts w:ascii="Consolas" w:hAnsi="Consolas" w:cs="Consolas"/>
+          <w:color w:val="000000"/>
+          <w:sz w:val="19"/>
+          <w:szCs w:val="19"/>
+        </w:rPr>
+      </w:pPr>
+      <w:r>
+        <w:rPr>
+          <w:rFonts w:ascii="Consolas" w:hAnsi="Consolas" w:cs="Consolas"/>
+          <w:color w:val="808080"/>
+          <w:sz w:val="19"/>
+          <w:szCs w:val="19"/>
+        </w:rPr>
+        <w:t>(</w:t>
+      </w:r>
+    </w:p>
+    <w:p>
+      <w:pPr>
+        <w:autoSpaceDE w:val="0"/>
+        <w:autoSpaceDN w:val="0"/>
+        <w:adjustRightInd w:val="0"/>
+        <w:spacing w:after="0" w:line="240" w:lineRule="auto"/>
+        <w:ind w:left="1080"/>
+        <w:rPr>
+          <w:rFonts w:ascii="Consolas" w:hAnsi="Consolas" w:cs="Consolas"/>
+          <w:color w:val="000000"/>
+          <w:sz w:val="19"/>
+          <w:szCs w:val="19"/>
+        </w:rPr>
+      </w:pPr>
+      <w:r>
+        <w:rPr>
+          <w:rFonts w:ascii="Consolas" w:hAnsi="Consolas" w:cs="Consolas"/>
+          <w:color w:val="000000"/>
+          <w:sz w:val="19"/>
+          <w:szCs w:val="19"/>
+        </w:rPr>
+        <w:t xml:space="preserve"> </w:t>
+      </w:r>
+      <w:proofErr w:type="spellStart"/>
+      <w:r>
+        <w:rPr>
+          <w:rFonts w:ascii="Consolas" w:hAnsi="Consolas" w:cs="Consolas"/>
+          <w:color w:val="000000"/>
+          <w:sz w:val="19"/>
+          <w:szCs w:val="19"/>
+        </w:rPr>
+        <w:t>idParticipante</w:t>
+      </w:r>
+      <w:proofErr w:type="spellEnd"/>
+      <w:r>
+        <w:rPr>
+          <w:rFonts w:ascii="Consolas" w:hAnsi="Consolas" w:cs="Consolas"/>
+          <w:color w:val="000000"/>
+          <w:sz w:val="19"/>
+          <w:szCs w:val="19"/>
+        </w:rPr>
+        <w:t xml:space="preserve"> </w:t>
+      </w:r>
+      <w:proofErr w:type="gramStart"/>
       <w:r>
         <w:rPr>
           <w:rFonts w:ascii="Consolas" w:hAnsi="Consolas" w:cs="Consolas"/>
@@ -2195,7 +2419,142 @@
           <w:sz w:val="19"/>
           <w:szCs w:val="19"/>
         </w:rPr>
-        <w:t>BIT</w:t>
+        <w:t>VARCHAR</w:t>
+      </w:r>
+      <w:r>
+        <w:rPr>
+          <w:rFonts w:ascii="Consolas" w:hAnsi="Consolas" w:cs="Consolas"/>
+          <w:color w:val="808080"/>
+          <w:sz w:val="19"/>
+          <w:szCs w:val="19"/>
+        </w:rPr>
+        <w:t>(</w:t>
+      </w:r>
+      <w:proofErr w:type="gramEnd"/>
+      <w:r>
+        <w:rPr>
+          <w:rFonts w:ascii="Consolas" w:hAnsi="Consolas" w:cs="Consolas"/>
+          <w:color w:val="000000"/>
+          <w:sz w:val="19"/>
+          <w:szCs w:val="19"/>
+        </w:rPr>
+        <w:t>8</w:t>
+      </w:r>
+      <w:r>
+        <w:rPr>
+          <w:rFonts w:ascii="Consolas" w:hAnsi="Consolas" w:cs="Consolas"/>
+          <w:color w:val="808080"/>
+          <w:sz w:val="19"/>
+          <w:szCs w:val="19"/>
+        </w:rPr>
+        <w:t>)</w:t>
+      </w:r>
+      <w:r>
+        <w:rPr>
+          <w:rFonts w:ascii="Consolas" w:hAnsi="Consolas" w:cs="Consolas"/>
+          <w:color w:val="000000"/>
+          <w:sz w:val="19"/>
+          <w:szCs w:val="19"/>
+        </w:rPr>
+        <w:t xml:space="preserve"> </w:t>
+      </w:r>
+      <w:r>
+        <w:rPr>
+          <w:rFonts w:ascii="Consolas" w:hAnsi="Consolas" w:cs="Consolas"/>
+          <w:color w:val="0000FF"/>
+          <w:sz w:val="19"/>
+          <w:szCs w:val="19"/>
+        </w:rPr>
+        <w:t>PRIMARY</w:t>
+      </w:r>
+      <w:r>
+        <w:rPr>
+          <w:rFonts w:ascii="Consolas" w:hAnsi="Consolas" w:cs="Consolas"/>
+          <w:color w:val="000000"/>
+          <w:sz w:val="19"/>
+          <w:szCs w:val="19"/>
+        </w:rPr>
+        <w:t xml:space="preserve"> </w:t>
+      </w:r>
+      <w:r>
+        <w:rPr>
+          <w:rFonts w:ascii="Consolas" w:hAnsi="Consolas" w:cs="Consolas"/>
+          <w:color w:val="0000FF"/>
+          <w:sz w:val="19"/>
+          <w:szCs w:val="19"/>
+        </w:rPr>
+        <w:t>KEY</w:t>
+      </w:r>
+      <w:r>
+        <w:rPr>
+          <w:rFonts w:ascii="Consolas" w:hAnsi="Consolas" w:cs="Consolas"/>
+          <w:color w:val="808080"/>
+          <w:sz w:val="19"/>
+          <w:szCs w:val="19"/>
+        </w:rPr>
+        <w:t>,</w:t>
+      </w:r>
+    </w:p>
+    <w:p>
+      <w:pPr>
+        <w:autoSpaceDE w:val="0"/>
+        <w:autoSpaceDN w:val="0"/>
+        <w:adjustRightInd w:val="0"/>
+        <w:spacing w:after="0" w:line="240" w:lineRule="auto"/>
+        <w:ind w:left="1080"/>
+        <w:rPr>
+          <w:rFonts w:ascii="Consolas" w:hAnsi="Consolas" w:cs="Consolas"/>
+          <w:color w:val="000000"/>
+          <w:sz w:val="19"/>
+          <w:szCs w:val="19"/>
+        </w:rPr>
+      </w:pPr>
+      <w:r>
+        <w:rPr>
+          <w:rFonts w:ascii="Consolas" w:hAnsi="Consolas" w:cs="Consolas"/>
+          <w:color w:val="000000"/>
+          <w:sz w:val="19"/>
+          <w:szCs w:val="19"/>
+        </w:rPr>
+        <w:t xml:space="preserve"> nome </w:t>
+      </w:r>
+      <w:proofErr w:type="gramStart"/>
+      <w:r>
+        <w:rPr>
+          <w:rFonts w:ascii="Consolas" w:hAnsi="Consolas" w:cs="Consolas"/>
+          <w:color w:val="0000FF"/>
+          <w:sz w:val="19"/>
+          <w:szCs w:val="19"/>
+        </w:rPr>
+        <w:t>VARCHAR</w:t>
+      </w:r>
+      <w:r>
+        <w:rPr>
+          <w:rFonts w:ascii="Consolas" w:hAnsi="Consolas" w:cs="Consolas"/>
+          <w:color w:val="808080"/>
+          <w:sz w:val="19"/>
+          <w:szCs w:val="19"/>
+        </w:rPr>
+        <w:t>(</w:t>
+      </w:r>
+      <w:proofErr w:type="gramEnd"/>
+      <w:r>
+        <w:rPr>
+          <w:rFonts w:ascii="Consolas" w:hAnsi="Consolas" w:cs="Consolas"/>
+          <w:color w:val="000000"/>
+          <w:sz w:val="19"/>
+          <w:szCs w:val="19"/>
+        </w:rPr>
+        <w:t>60</w:t>
+      </w:r>
+      <w:r>
+        <w:rPr>
+          <w:rFonts w:ascii="Consolas" w:hAnsi="Consolas" w:cs="Consolas"/>
+          <w:color w:val="808080"/>
+          <w:sz w:val="19"/>
+          <w:szCs w:val="19"/>
+        </w:rPr>
+        <w:t>)</w:t>
       </w:r>
       <w:r>
         <w:rPr>
@@ -2231,8 +2590,549 @@
           <w:sz w:val="19"/>
           <w:szCs w:val="19"/>
         </w:rPr>
+        <w:t>NULL,</w:t>
+      </w:r>
+    </w:p>
+    <w:p>
+      <w:pPr>
+        <w:autoSpaceDE w:val="0"/>
+        <w:autoSpaceDN w:val="0"/>
+        <w:adjustRightInd w:val="0"/>
+        <w:spacing w:after="0" w:line="240" w:lineRule="auto"/>
+        <w:ind w:left="1080"/>
+        <w:rPr>
+          <w:rFonts w:ascii="Consolas" w:hAnsi="Consolas" w:cs="Consolas"/>
+          <w:color w:val="000000"/>
+          <w:sz w:val="19"/>
+          <w:szCs w:val="19"/>
+        </w:rPr>
+      </w:pPr>
+      <w:r>
+        <w:rPr>
+          <w:rFonts w:ascii="Consolas" w:hAnsi="Consolas" w:cs="Consolas"/>
+          <w:color w:val="000000"/>
+          <w:sz w:val="19"/>
+          <w:szCs w:val="19"/>
+        </w:rPr>
+        <w:t xml:space="preserve"> musica </w:t>
+      </w:r>
+      <w:proofErr w:type="gramStart"/>
+      <w:r>
+        <w:rPr>
+          <w:rFonts w:ascii="Consolas" w:hAnsi="Consolas" w:cs="Consolas"/>
+          <w:color w:val="0000FF"/>
+          <w:sz w:val="19"/>
+          <w:szCs w:val="19"/>
+        </w:rPr>
+        <w:t>VARCHAR</w:t>
+      </w:r>
+      <w:r>
+        <w:rPr>
+          <w:rFonts w:ascii="Consolas" w:hAnsi="Consolas" w:cs="Consolas"/>
+          <w:color w:val="808080"/>
+          <w:sz w:val="19"/>
+          <w:szCs w:val="19"/>
+        </w:rPr>
+        <w:t>(</w:t>
+      </w:r>
+      <w:proofErr w:type="gramEnd"/>
+      <w:r>
+        <w:rPr>
+          <w:rFonts w:ascii="Consolas" w:hAnsi="Consolas" w:cs="Consolas"/>
+          <w:color w:val="000000"/>
+          <w:sz w:val="19"/>
+          <w:szCs w:val="19"/>
+        </w:rPr>
+        <w:t>50</w:t>
+      </w:r>
+      <w:r>
+        <w:rPr>
+          <w:rFonts w:ascii="Consolas" w:hAnsi="Consolas" w:cs="Consolas"/>
+          <w:color w:val="808080"/>
+          <w:sz w:val="19"/>
+          <w:szCs w:val="19"/>
+        </w:rPr>
+        <w:t>)</w:t>
+      </w:r>
+      <w:r>
+        <w:rPr>
+          <w:rFonts w:ascii="Consolas" w:hAnsi="Consolas" w:cs="Consolas"/>
+          <w:color w:val="000000"/>
+          <w:sz w:val="19"/>
+          <w:szCs w:val="19"/>
+        </w:rPr>
+        <w:t xml:space="preserve"> </w:t>
+      </w:r>
+      <w:r>
+        <w:rPr>
+          <w:rFonts w:ascii="Consolas" w:hAnsi="Consolas" w:cs="Consolas"/>
+          <w:color w:val="808080"/>
+          <w:sz w:val="19"/>
+          <w:szCs w:val="19"/>
+        </w:rPr>
+        <w:t>NOT</w:t>
+      </w:r>
+      <w:r>
+        <w:rPr>
+          <w:rFonts w:ascii="Consolas" w:hAnsi="Consolas" w:cs="Consolas"/>
+          <w:color w:val="000000"/>
+          <w:sz w:val="19"/>
+          <w:szCs w:val="19"/>
+        </w:rPr>
+        <w:t xml:space="preserve"> </w:t>
+      </w:r>
+      <w:r>
+        <w:rPr>
+          <w:rFonts w:ascii="Consolas" w:hAnsi="Consolas" w:cs="Consolas"/>
+          <w:color w:val="808080"/>
+          <w:sz w:val="19"/>
+          <w:szCs w:val="19"/>
+        </w:rPr>
+        <w:t>NULL,</w:t>
+      </w:r>
+    </w:p>
+    <w:p>
+      <w:pPr>
+        <w:autoSpaceDE w:val="0"/>
+        <w:autoSpaceDN w:val="0"/>
+        <w:adjustRightInd w:val="0"/>
+        <w:spacing w:after="0" w:line="240" w:lineRule="auto"/>
+        <w:ind w:left="1080"/>
+        <w:rPr>
+          <w:rFonts w:ascii="Consolas" w:hAnsi="Consolas" w:cs="Consolas"/>
+          <w:color w:val="000000"/>
+          <w:sz w:val="19"/>
+          <w:szCs w:val="19"/>
+        </w:rPr>
+      </w:pPr>
+      <w:r>
+        <w:rPr>
+          <w:rFonts w:ascii="Consolas" w:hAnsi="Consolas" w:cs="Consolas"/>
+          <w:color w:val="000000"/>
+          <w:sz w:val="19"/>
+          <w:szCs w:val="19"/>
+        </w:rPr>
+        <w:t xml:space="preserve"> </w:t>
+      </w:r>
+      <w:proofErr w:type="spellStart"/>
+      <w:r>
+        <w:rPr>
+          <w:rFonts w:ascii="Consolas" w:hAnsi="Consolas" w:cs="Consolas"/>
+          <w:color w:val="000000"/>
+          <w:sz w:val="19"/>
+          <w:szCs w:val="19"/>
+        </w:rPr>
+        <w:t>instEnsino</w:t>
+      </w:r>
+      <w:proofErr w:type="spellEnd"/>
+      <w:r>
+        <w:rPr>
+          <w:rFonts w:ascii="Consolas" w:hAnsi="Consolas" w:cs="Consolas"/>
+          <w:color w:val="000000"/>
+          <w:sz w:val="19"/>
+          <w:szCs w:val="19"/>
+        </w:rPr>
+        <w:t xml:space="preserve"> </w:t>
+      </w:r>
+      <w:proofErr w:type="gramStart"/>
+      <w:r>
+        <w:rPr>
+          <w:rFonts w:ascii="Consolas" w:hAnsi="Consolas" w:cs="Consolas"/>
+          <w:color w:val="0000FF"/>
+          <w:sz w:val="19"/>
+          <w:szCs w:val="19"/>
+        </w:rPr>
+        <w:t>VARCHAR</w:t>
+      </w:r>
+      <w:r>
+        <w:rPr>
+          <w:rFonts w:ascii="Consolas" w:hAnsi="Consolas" w:cs="Consolas"/>
+          <w:color w:val="808080"/>
+          <w:sz w:val="19"/>
+          <w:szCs w:val="19"/>
+        </w:rPr>
+        <w:t>(</w:t>
+      </w:r>
+      <w:proofErr w:type="gramEnd"/>
+      <w:r>
+        <w:rPr>
+          <w:rFonts w:ascii="Consolas" w:hAnsi="Consolas" w:cs="Consolas"/>
+          <w:color w:val="000000"/>
+          <w:sz w:val="19"/>
+          <w:szCs w:val="19"/>
+        </w:rPr>
+        <w:t>40</w:t>
+      </w:r>
+      <w:r>
+        <w:rPr>
+          <w:rFonts w:ascii="Consolas" w:hAnsi="Consolas" w:cs="Consolas"/>
+          <w:color w:val="808080"/>
+          <w:sz w:val="19"/>
+          <w:szCs w:val="19"/>
+        </w:rPr>
+        <w:t>)</w:t>
+      </w:r>
+      <w:r>
+        <w:rPr>
+          <w:rFonts w:ascii="Consolas" w:hAnsi="Consolas" w:cs="Consolas"/>
+          <w:color w:val="000000"/>
+          <w:sz w:val="19"/>
+          <w:szCs w:val="19"/>
+        </w:rPr>
+        <w:t xml:space="preserve"> </w:t>
+      </w:r>
+      <w:r>
+        <w:rPr>
+          <w:rFonts w:ascii="Consolas" w:hAnsi="Consolas" w:cs="Consolas"/>
+          <w:color w:val="808080"/>
+          <w:sz w:val="19"/>
+          <w:szCs w:val="19"/>
+        </w:rPr>
+        <w:t>NOT</w:t>
+      </w:r>
+      <w:r>
+        <w:rPr>
+          <w:rFonts w:ascii="Consolas" w:hAnsi="Consolas" w:cs="Consolas"/>
+          <w:color w:val="000000"/>
+          <w:sz w:val="19"/>
+          <w:szCs w:val="19"/>
+        </w:rPr>
+        <w:t xml:space="preserve"> </w:t>
+      </w:r>
+      <w:r>
+        <w:rPr>
+          <w:rFonts w:ascii="Consolas" w:hAnsi="Consolas" w:cs="Consolas"/>
+          <w:color w:val="808080"/>
+          <w:sz w:val="19"/>
+          <w:szCs w:val="19"/>
+        </w:rPr>
+        <w:t>NULL,</w:t>
+      </w:r>
+    </w:p>
+    <w:p>
+      <w:pPr>
+        <w:autoSpaceDE w:val="0"/>
+        <w:autoSpaceDN w:val="0"/>
+        <w:adjustRightInd w:val="0"/>
+        <w:spacing w:after="0" w:line="240" w:lineRule="auto"/>
+        <w:ind w:left="1080"/>
+        <w:rPr>
+          <w:rFonts w:ascii="Consolas" w:hAnsi="Consolas" w:cs="Consolas"/>
+          <w:color w:val="000000"/>
+          <w:sz w:val="19"/>
+          <w:szCs w:val="19"/>
+        </w:rPr>
+      </w:pPr>
+      <w:r>
+        <w:rPr>
+          <w:rFonts w:ascii="Consolas" w:hAnsi="Consolas" w:cs="Consolas"/>
+          <w:color w:val="000000"/>
+          <w:sz w:val="19"/>
+          <w:szCs w:val="19"/>
+        </w:rPr>
+        <w:t xml:space="preserve"> telefone </w:t>
+      </w:r>
+      <w:proofErr w:type="gramStart"/>
+      <w:r>
+        <w:rPr>
+          <w:rFonts w:ascii="Consolas" w:hAnsi="Consolas" w:cs="Consolas"/>
+          <w:color w:val="0000FF"/>
+          <w:sz w:val="19"/>
+          <w:szCs w:val="19"/>
+        </w:rPr>
+        <w:t>VARCHAR</w:t>
+      </w:r>
+      <w:r>
+        <w:rPr>
+          <w:rFonts w:ascii="Consolas" w:hAnsi="Consolas" w:cs="Consolas"/>
+          <w:color w:val="808080"/>
+          <w:sz w:val="19"/>
+          <w:szCs w:val="19"/>
+        </w:rPr>
+        <w:t>(</w:t>
+      </w:r>
+      <w:proofErr w:type="gramEnd"/>
+      <w:r>
+        <w:rPr>
+          <w:rFonts w:ascii="Consolas" w:hAnsi="Consolas" w:cs="Consolas"/>
+          <w:color w:val="000000"/>
+          <w:sz w:val="19"/>
+          <w:szCs w:val="19"/>
+        </w:rPr>
+        <w:t>14</w:t>
+      </w:r>
+      <w:r>
+        <w:rPr>
+          <w:rFonts w:ascii="Consolas" w:hAnsi="Consolas" w:cs="Consolas"/>
+          <w:color w:val="808080"/>
+          <w:sz w:val="19"/>
+          <w:szCs w:val="19"/>
+        </w:rPr>
+        <w:t>)</w:t>
+      </w:r>
+      <w:r>
+        <w:rPr>
+          <w:rFonts w:ascii="Consolas" w:hAnsi="Consolas" w:cs="Consolas"/>
+          <w:color w:val="000000"/>
+          <w:sz w:val="19"/>
+          <w:szCs w:val="19"/>
+        </w:rPr>
+        <w:t xml:space="preserve"> </w:t>
+      </w:r>
+      <w:r>
+        <w:rPr>
+          <w:rFonts w:ascii="Consolas" w:hAnsi="Consolas" w:cs="Consolas"/>
+          <w:color w:val="808080"/>
+          <w:sz w:val="19"/>
+          <w:szCs w:val="19"/>
+        </w:rPr>
         <w:t>NULL</w:t>
       </w:r>
+    </w:p>
+    <w:p>
+      <w:pPr>
+        <w:spacing w:after="0" w:line="240" w:lineRule="auto"/>
+        <w:ind w:left="708" w:firstLine="372"/>
+        <w:jc w:val="both"/>
+        <w:rPr>
+          <w:rFonts w:ascii="Consolas" w:hAnsi="Consolas" w:cs="Consolas"/>
+          <w:color w:val="808080"/>
+          <w:sz w:val="19"/>
+          <w:szCs w:val="19"/>
+        </w:rPr>
+      </w:pPr>
+      <w:r>
+        <w:rPr>
+          <w:rFonts w:ascii="Consolas" w:hAnsi="Consolas" w:cs="Consolas"/>
+          <w:color w:val="808080"/>
+          <w:sz w:val="19"/>
+          <w:szCs w:val="19"/>
+        </w:rPr>
+        <w:t>)</w:t>
+      </w:r>
+    </w:p>
+    <w:p>
+      <w:pPr>
+        <w:spacing w:after="0" w:line="240" w:lineRule="auto"/>
+        <w:ind w:left="708" w:firstLine="372"/>
+        <w:jc w:val="both"/>
+        <w:rPr>
+          <w:rFonts w:ascii="Consolas" w:hAnsi="Consolas" w:cs="Consolas"/>
+          <w:color w:val="808080"/>
+          <w:sz w:val="19"/>
+          <w:szCs w:val="19"/>
+        </w:rPr>
+      </w:pPr>
+    </w:p>
+    <w:p>
+      <w:pPr>
+        <w:autoSpaceDE w:val="0"/>
+        <w:autoSpaceDN w:val="0"/>
+        <w:adjustRightInd w:val="0"/>
+        <w:spacing w:after="0" w:line="240" w:lineRule="auto"/>
+        <w:ind w:left="1080"/>
+        <w:rPr>
+          <w:rFonts w:ascii="Consolas" w:hAnsi="Consolas" w:cs="Consolas"/>
+          <w:color w:val="000000"/>
+          <w:sz w:val="19"/>
+          <w:szCs w:val="19"/>
+        </w:rPr>
+      </w:pPr>
+      <w:r>
+        <w:rPr>
+          <w:rFonts w:ascii="Consolas" w:hAnsi="Consolas" w:cs="Consolas"/>
+          <w:color w:val="0000FF"/>
+          <w:sz w:val="19"/>
+          <w:szCs w:val="19"/>
+        </w:rPr>
+        <w:t>CREATE</w:t>
+      </w:r>
+      <w:r>
+        <w:rPr>
+          <w:rFonts w:ascii="Consolas" w:hAnsi="Consolas" w:cs="Consolas"/>
+          <w:color w:val="000000"/>
+          <w:sz w:val="19"/>
+          <w:szCs w:val="19"/>
+        </w:rPr>
+        <w:t xml:space="preserve"> </w:t>
+      </w:r>
+      <w:r>
+        <w:rPr>
+          <w:rFonts w:ascii="Consolas" w:hAnsi="Consolas" w:cs="Consolas"/>
+          <w:color w:val="0000FF"/>
+          <w:sz w:val="19"/>
+          <w:szCs w:val="19"/>
+        </w:rPr>
+        <w:t>TABLE</w:t>
+      </w:r>
+      <w:r>
+        <w:rPr>
+          <w:rFonts w:ascii="Consolas" w:hAnsi="Consolas" w:cs="Consolas"/>
+          <w:color w:val="000000"/>
+          <w:sz w:val="19"/>
+          <w:szCs w:val="19"/>
+        </w:rPr>
+        <w:t xml:space="preserve"> </w:t>
+      </w:r>
+      <w:proofErr w:type="spellStart"/>
+      <w:r>
+        <w:rPr>
+          <w:rFonts w:ascii="Consolas" w:hAnsi="Consolas" w:cs="Consolas"/>
+          <w:color w:val="000000"/>
+          <w:sz w:val="19"/>
+          <w:szCs w:val="19"/>
+        </w:rPr>
+        <w:t>tbPublicoVotacao</w:t>
+      </w:r>
+      <w:proofErr w:type="spellEnd"/>
+    </w:p>
+    <w:p>
+      <w:pPr>
+        <w:autoSpaceDE w:val="0"/>
+        <w:autoSpaceDN w:val="0"/>
+        <w:adjustRightInd w:val="0"/>
+        <w:spacing w:after="0" w:line="240" w:lineRule="auto"/>
+        <w:ind w:left="1080"/>
+        <w:rPr>
+          <w:rFonts w:ascii="Consolas" w:hAnsi="Consolas" w:cs="Consolas"/>
+          <w:color w:val="000000"/>
+          <w:sz w:val="19"/>
+          <w:szCs w:val="19"/>
+        </w:rPr>
+      </w:pPr>
+      <w:r>
+        <w:rPr>
+          <w:rFonts w:ascii="Consolas" w:hAnsi="Consolas" w:cs="Consolas"/>
+          <w:color w:val="808080"/>
+          <w:sz w:val="19"/>
+          <w:szCs w:val="19"/>
+        </w:rPr>
+        <w:t>(</w:t>
+      </w:r>
+    </w:p>
+    <w:p>
+      <w:pPr>
+        <w:autoSpaceDE w:val="0"/>
+        <w:autoSpaceDN w:val="0"/>
+        <w:adjustRightInd w:val="0"/>
+        <w:spacing w:after="0" w:line="240" w:lineRule="auto"/>
+        <w:ind w:left="1080"/>
+        <w:rPr>
+          <w:rFonts w:ascii="Consolas" w:hAnsi="Consolas" w:cs="Consolas"/>
+          <w:color w:val="000000"/>
+          <w:sz w:val="19"/>
+          <w:szCs w:val="19"/>
+        </w:rPr>
+      </w:pPr>
+      <w:r>
+        <w:rPr>
+          <w:rFonts w:ascii="Consolas" w:hAnsi="Consolas" w:cs="Consolas"/>
+          <w:color w:val="000000"/>
+          <w:sz w:val="19"/>
+          <w:szCs w:val="19"/>
+        </w:rPr>
+        <w:t xml:space="preserve"> </w:t>
+      </w:r>
+      <w:proofErr w:type="spellStart"/>
+      <w:r>
+        <w:rPr>
+          <w:rFonts w:ascii="Consolas" w:hAnsi="Consolas" w:cs="Consolas"/>
+          <w:color w:val="000000"/>
+          <w:sz w:val="19"/>
+          <w:szCs w:val="19"/>
+        </w:rPr>
+        <w:t>idUsuario</w:t>
+      </w:r>
+      <w:proofErr w:type="spellEnd"/>
+      <w:r>
+        <w:rPr>
+          <w:rFonts w:ascii="Consolas" w:hAnsi="Consolas" w:cs="Consolas"/>
+          <w:color w:val="000000"/>
+          <w:sz w:val="19"/>
+          <w:szCs w:val="19"/>
+        </w:rPr>
+        <w:t xml:space="preserve"> </w:t>
+      </w:r>
+      <w:r>
+        <w:rPr>
+          <w:rFonts w:ascii="Consolas" w:hAnsi="Consolas" w:cs="Consolas"/>
+          <w:color w:val="0000FF"/>
+          <w:sz w:val="19"/>
+          <w:szCs w:val="19"/>
+        </w:rPr>
+        <w:t>INT</w:t>
+      </w:r>
+      <w:r>
+        <w:rPr>
+          <w:rFonts w:ascii="Consolas" w:hAnsi="Consolas" w:cs="Consolas"/>
+          <w:color w:val="000000"/>
+          <w:sz w:val="19"/>
+          <w:szCs w:val="19"/>
+        </w:rPr>
+        <w:t xml:space="preserve"> </w:t>
+      </w:r>
+      <w:r>
+        <w:rPr>
+          <w:rFonts w:ascii="Consolas" w:hAnsi="Consolas" w:cs="Consolas"/>
+          <w:color w:val="808080"/>
+          <w:sz w:val="19"/>
+          <w:szCs w:val="19"/>
+        </w:rPr>
+        <w:t>NOT</w:t>
+      </w:r>
+      <w:r>
+        <w:rPr>
+          <w:rFonts w:ascii="Consolas" w:hAnsi="Consolas" w:cs="Consolas"/>
+          <w:color w:val="000000"/>
+          <w:sz w:val="19"/>
+          <w:szCs w:val="19"/>
+        </w:rPr>
+        <w:t xml:space="preserve"> </w:t>
+      </w:r>
+      <w:r>
+        <w:rPr>
+          <w:rFonts w:ascii="Consolas" w:hAnsi="Consolas" w:cs="Consolas"/>
+          <w:color w:val="808080"/>
+          <w:sz w:val="19"/>
+          <w:szCs w:val="19"/>
+        </w:rPr>
+        <w:t>NULL,</w:t>
+      </w:r>
+    </w:p>
+    <w:p>
+      <w:pPr>
+        <w:autoSpaceDE w:val="0"/>
+        <w:autoSpaceDN w:val="0"/>
+        <w:adjustRightInd w:val="0"/>
+        <w:spacing w:after="0" w:line="240" w:lineRule="auto"/>
+        <w:ind w:left="1080"/>
+        <w:rPr>
+          <w:rFonts w:ascii="Consolas" w:hAnsi="Consolas" w:cs="Consolas"/>
+          <w:color w:val="000000"/>
+          <w:sz w:val="19"/>
+          <w:szCs w:val="19"/>
+        </w:rPr>
+      </w:pPr>
+      <w:r>
+        <w:rPr>
+          <w:rFonts w:ascii="Consolas" w:hAnsi="Consolas" w:cs="Consolas"/>
+          <w:color w:val="000000"/>
+          <w:sz w:val="19"/>
+          <w:szCs w:val="19"/>
+        </w:rPr>
+        <w:t xml:space="preserve"> </w:t>
+      </w:r>
+      <w:proofErr w:type="spellStart"/>
+      <w:r>
+        <w:rPr>
+          <w:rFonts w:ascii="Consolas" w:hAnsi="Consolas" w:cs="Consolas"/>
+          <w:color w:val="000000"/>
+          <w:sz w:val="19"/>
+          <w:szCs w:val="19"/>
+        </w:rPr>
+        <w:t>idParticipante</w:t>
+      </w:r>
+      <w:proofErr w:type="spellEnd"/>
       <w:r>
         <w:rPr>
           <w:rFonts w:ascii="Consolas" w:hAnsi="Consolas" w:cs="Consolas"/>
@@ -2250,7 +3150,7 @@
           <w:sz w:val="19"/>
           <w:szCs w:val="19"/>
         </w:rPr>
-        <w:t>DEFAULT</w:t>
+        <w:t>VARCHAR</w:t>
       </w:r>
       <w:r>
         <w:rPr>
@@ -2269,7 +3169,7 @@
           <w:sz w:val="19"/>
           <w:szCs w:val="19"/>
         </w:rPr>
-        <w:t>0</w:t>
+        <w:t>8</w:t>
       </w:r>
       <w:r>
         <w:rPr>
@@ -2280,19 +3180,397 @@
         </w:rPr>
         <w:t>)</w:t>
       </w:r>
-    </w:p>
-    <w:p>
-      <w:pPr>
+      <w:r>
+        <w:rPr>
+          <w:rFonts w:ascii="Consolas" w:hAnsi="Consolas" w:cs="Consolas"/>
+          <w:color w:val="000000"/>
+          <w:sz w:val="19"/>
+          <w:szCs w:val="19"/>
+        </w:rPr>
+        <w:t xml:space="preserve"> </w:t>
+      </w:r>
+      <w:r>
+        <w:rPr>
+          <w:rFonts w:ascii="Consolas" w:hAnsi="Consolas" w:cs="Consolas"/>
+          <w:color w:val="808080"/>
+          <w:sz w:val="19"/>
+          <w:szCs w:val="19"/>
+        </w:rPr>
+        <w:t>NOT</w:t>
+      </w:r>
+      <w:r>
+        <w:rPr>
+          <w:rFonts w:ascii="Consolas" w:hAnsi="Consolas" w:cs="Consolas"/>
+          <w:color w:val="000000"/>
+          <w:sz w:val="19"/>
+          <w:szCs w:val="19"/>
+        </w:rPr>
+        <w:t xml:space="preserve"> </w:t>
+      </w:r>
+      <w:r>
+        <w:rPr>
+          <w:rFonts w:ascii="Consolas" w:hAnsi="Consolas" w:cs="Consolas"/>
+          <w:color w:val="808080"/>
+          <w:sz w:val="19"/>
+          <w:szCs w:val="19"/>
+        </w:rPr>
+        <w:t>NULL,</w:t>
+      </w:r>
+    </w:p>
+    <w:p>
+      <w:pPr>
+        <w:autoSpaceDE w:val="0"/>
+        <w:autoSpaceDN w:val="0"/>
+        <w:adjustRightInd w:val="0"/>
+        <w:spacing w:after="0" w:line="240" w:lineRule="auto"/>
+        <w:ind w:left="1080"/>
+        <w:rPr>
+          <w:rFonts w:ascii="Consolas" w:hAnsi="Consolas" w:cs="Consolas"/>
+          <w:color w:val="000000"/>
+          <w:sz w:val="19"/>
+          <w:szCs w:val="19"/>
+        </w:rPr>
+      </w:pPr>
+      <w:r>
+        <w:rPr>
+          <w:rFonts w:ascii="Consolas" w:hAnsi="Consolas" w:cs="Consolas"/>
+          <w:color w:val="000000"/>
+          <w:sz w:val="19"/>
+          <w:szCs w:val="19"/>
+        </w:rPr>
+        <w:t xml:space="preserve"> </w:t>
+      </w:r>
+      <w:proofErr w:type="spellStart"/>
+      <w:r>
+        <w:rPr>
+          <w:rFonts w:ascii="Consolas" w:hAnsi="Consolas" w:cs="Consolas"/>
+          <w:color w:val="000000"/>
+          <w:sz w:val="19"/>
+          <w:szCs w:val="19"/>
+        </w:rPr>
+        <w:t>dtVoto</w:t>
+      </w:r>
+      <w:proofErr w:type="spellEnd"/>
+      <w:r>
+        <w:rPr>
+          <w:rFonts w:ascii="Consolas" w:hAnsi="Consolas" w:cs="Consolas"/>
+          <w:color w:val="000000"/>
+          <w:sz w:val="19"/>
+          <w:szCs w:val="19"/>
+        </w:rPr>
+        <w:t xml:space="preserve"> </w:t>
+      </w:r>
+      <w:r>
+        <w:rPr>
+          <w:rFonts w:ascii="Consolas" w:hAnsi="Consolas" w:cs="Consolas"/>
+          <w:color w:val="0000FF"/>
+          <w:sz w:val="19"/>
+          <w:szCs w:val="19"/>
+        </w:rPr>
+        <w:t>DATETIME</w:t>
+      </w:r>
+      <w:r>
+        <w:rPr>
+          <w:rFonts w:ascii="Consolas" w:hAnsi="Consolas" w:cs="Consolas"/>
+          <w:color w:val="000000"/>
+          <w:sz w:val="19"/>
+          <w:szCs w:val="19"/>
+        </w:rPr>
+        <w:t xml:space="preserve"> </w:t>
+      </w:r>
+      <w:r>
+        <w:rPr>
+          <w:rFonts w:ascii="Consolas" w:hAnsi="Consolas" w:cs="Consolas"/>
+          <w:color w:val="808080"/>
+          <w:sz w:val="19"/>
+          <w:szCs w:val="19"/>
+        </w:rPr>
+        <w:t>NOT</w:t>
+      </w:r>
+      <w:r>
+        <w:rPr>
+          <w:rFonts w:ascii="Consolas" w:hAnsi="Consolas" w:cs="Consolas"/>
+          <w:color w:val="000000"/>
+          <w:sz w:val="19"/>
+          <w:szCs w:val="19"/>
+        </w:rPr>
+        <w:t xml:space="preserve"> </w:t>
+      </w:r>
+      <w:r>
+        <w:rPr>
+          <w:rFonts w:ascii="Consolas" w:hAnsi="Consolas" w:cs="Consolas"/>
+          <w:color w:val="808080"/>
+          <w:sz w:val="19"/>
+          <w:szCs w:val="19"/>
+        </w:rPr>
+        <w:t>NULL,</w:t>
+      </w:r>
+    </w:p>
+    <w:p>
+      <w:pPr>
+        <w:autoSpaceDE w:val="0"/>
+        <w:autoSpaceDN w:val="0"/>
+        <w:adjustRightInd w:val="0"/>
+        <w:spacing w:after="0" w:line="240" w:lineRule="auto"/>
+        <w:ind w:left="1080"/>
+        <w:rPr>
+          <w:rFonts w:ascii="Consolas" w:hAnsi="Consolas" w:cs="Consolas"/>
+          <w:color w:val="000000"/>
+          <w:sz w:val="19"/>
+          <w:szCs w:val="19"/>
+        </w:rPr>
+      </w:pPr>
+      <w:r>
+        <w:rPr>
+          <w:rFonts w:ascii="Consolas" w:hAnsi="Consolas" w:cs="Consolas"/>
+          <w:color w:val="000000"/>
+          <w:sz w:val="19"/>
+          <w:szCs w:val="19"/>
+        </w:rPr>
+        <w:lastRenderedPageBreak/>
+        <w:t xml:space="preserve"> nota </w:t>
+      </w:r>
+      <w:r>
+        <w:rPr>
+          <w:rFonts w:ascii="Consolas" w:hAnsi="Consolas" w:cs="Consolas"/>
+          <w:color w:val="0000FF"/>
+          <w:sz w:val="19"/>
+          <w:szCs w:val="19"/>
+        </w:rPr>
+        <w:t>INT</w:t>
+      </w:r>
+      <w:r>
+        <w:rPr>
+          <w:rFonts w:ascii="Consolas" w:hAnsi="Consolas" w:cs="Consolas"/>
+          <w:color w:val="000000"/>
+          <w:sz w:val="19"/>
+          <w:szCs w:val="19"/>
+        </w:rPr>
+        <w:t xml:space="preserve"> </w:t>
+      </w:r>
+      <w:r>
+        <w:rPr>
+          <w:rFonts w:ascii="Consolas" w:hAnsi="Consolas" w:cs="Consolas"/>
+          <w:color w:val="808080"/>
+          <w:sz w:val="19"/>
+          <w:szCs w:val="19"/>
+        </w:rPr>
+        <w:t>NULL</w:t>
+      </w:r>
+    </w:p>
+    <w:p>
+      <w:pPr>
+        <w:spacing w:after="0" w:line="240" w:lineRule="auto"/>
+        <w:ind w:left="708" w:firstLine="372"/>
+        <w:jc w:val="both"/>
+        <w:rPr>
+          <w:rFonts w:ascii="Consolas" w:hAnsi="Consolas" w:cs="Consolas"/>
+          <w:color w:val="808080"/>
+          <w:sz w:val="19"/>
+          <w:szCs w:val="19"/>
+        </w:rPr>
+      </w:pPr>
+      <w:r>
+        <w:rPr>
+          <w:rFonts w:ascii="Consolas" w:hAnsi="Consolas" w:cs="Consolas"/>
+          <w:color w:val="808080"/>
+          <w:sz w:val="19"/>
+          <w:szCs w:val="19"/>
+        </w:rPr>
+        <w:t>)</w:t>
+      </w:r>
+    </w:p>
+    <w:p>
+      <w:pPr>
+        <w:spacing w:after="0" w:line="240" w:lineRule="auto"/>
+        <w:ind w:left="708" w:firstLine="372"/>
+        <w:jc w:val="both"/>
+        <w:rPr>
+          <w:rFonts w:ascii="Consolas" w:hAnsi="Consolas" w:cs="Consolas"/>
+          <w:color w:val="808080"/>
+          <w:sz w:val="19"/>
+          <w:szCs w:val="19"/>
+        </w:rPr>
+      </w:pPr>
+    </w:p>
+    <w:p>
+      <w:pPr>
+        <w:autoSpaceDE w:val="0"/>
+        <w:autoSpaceDN w:val="0"/>
+        <w:adjustRightInd w:val="0"/>
         <w:spacing w:after="0" w:line="240" w:lineRule="auto"/>
         <w:ind w:left="1080"/>
         <w:jc w:val="both"/>
         <w:rPr>
           <w:rFonts w:ascii="Consolas" w:hAnsi="Consolas" w:cs="Consolas"/>
-          <w:color w:val="808080"/>
-          <w:sz w:val="19"/>
-          <w:szCs w:val="19"/>
-        </w:rPr>
-      </w:pPr>
+          <w:color w:val="000000"/>
+          <w:sz w:val="19"/>
+          <w:szCs w:val="19"/>
+        </w:rPr>
+      </w:pPr>
+      <w:r>
+        <w:rPr>
+          <w:rFonts w:ascii="Consolas" w:hAnsi="Consolas" w:cs="Consolas"/>
+          <w:color w:val="0000FF"/>
+          <w:sz w:val="19"/>
+          <w:szCs w:val="19"/>
+        </w:rPr>
+        <w:t>ALTER</w:t>
+      </w:r>
+      <w:r>
+        <w:rPr>
+          <w:rFonts w:ascii="Consolas" w:hAnsi="Consolas" w:cs="Consolas"/>
+          <w:color w:val="000000"/>
+          <w:sz w:val="19"/>
+          <w:szCs w:val="19"/>
+        </w:rPr>
+        <w:t xml:space="preserve"> </w:t>
+      </w:r>
+      <w:r>
+        <w:rPr>
+          <w:rFonts w:ascii="Consolas" w:hAnsi="Consolas" w:cs="Consolas"/>
+          <w:color w:val="0000FF"/>
+          <w:sz w:val="19"/>
+          <w:szCs w:val="19"/>
+        </w:rPr>
+        <w:t>TABLE</w:t>
+      </w:r>
+      <w:r>
+        <w:rPr>
+          <w:rFonts w:ascii="Consolas" w:hAnsi="Consolas" w:cs="Consolas"/>
+          <w:color w:val="000000"/>
+          <w:sz w:val="19"/>
+          <w:szCs w:val="19"/>
+        </w:rPr>
+        <w:t xml:space="preserve"> </w:t>
+      </w:r>
+      <w:proofErr w:type="spellStart"/>
+      <w:r>
+        <w:rPr>
+          <w:rFonts w:ascii="Consolas" w:hAnsi="Consolas" w:cs="Consolas"/>
+          <w:color w:val="000000"/>
+          <w:sz w:val="19"/>
+          <w:szCs w:val="19"/>
+        </w:rPr>
+        <w:t>tbPublicoVotacao</w:t>
+      </w:r>
+      <w:proofErr w:type="spellEnd"/>
+    </w:p>
+    <w:p>
+      <w:pPr>
+        <w:spacing w:after="0" w:line="240" w:lineRule="auto"/>
+        <w:ind w:left="1068"/>
+        <w:jc w:val="both"/>
+        <w:rPr>
+          <w:rFonts w:ascii="Consolas" w:hAnsi="Consolas" w:cs="Consolas"/>
+          <w:color w:val="808080"/>
+          <w:sz w:val="19"/>
+          <w:szCs w:val="19"/>
+        </w:rPr>
+      </w:pPr>
+      <w:r>
+        <w:rPr>
+          <w:rFonts w:ascii="Consolas" w:hAnsi="Consolas" w:cs="Consolas"/>
+          <w:color w:val="0000FF"/>
+          <w:sz w:val="19"/>
+          <w:szCs w:val="19"/>
+        </w:rPr>
+        <w:t>ADD</w:t>
+      </w:r>
+      <w:r>
+        <w:rPr>
+          <w:rFonts w:ascii="Consolas" w:hAnsi="Consolas" w:cs="Consolas"/>
+          <w:color w:val="000000"/>
+          <w:sz w:val="19"/>
+          <w:szCs w:val="19"/>
+        </w:rPr>
+        <w:t xml:space="preserve"> </w:t>
+      </w:r>
+      <w:r>
+        <w:rPr>
+          <w:rFonts w:ascii="Consolas" w:hAnsi="Consolas" w:cs="Consolas"/>
+          <w:color w:val="0000FF"/>
+          <w:sz w:val="19"/>
+          <w:szCs w:val="19"/>
+        </w:rPr>
+        <w:t>CONSTRAINT</w:t>
+      </w:r>
+      <w:r>
+        <w:rPr>
+          <w:rFonts w:ascii="Consolas" w:hAnsi="Consolas" w:cs="Consolas"/>
+          <w:color w:val="000000"/>
+          <w:sz w:val="19"/>
+          <w:szCs w:val="19"/>
+        </w:rPr>
+        <w:t xml:space="preserve"> </w:t>
+      </w:r>
+      <w:proofErr w:type="spellStart"/>
+      <w:r>
+        <w:rPr>
+          <w:rFonts w:ascii="Consolas" w:hAnsi="Consolas" w:cs="Consolas"/>
+          <w:color w:val="000000"/>
+          <w:sz w:val="19"/>
+          <w:szCs w:val="19"/>
+        </w:rPr>
+        <w:t>FK_IdUsuario</w:t>
+      </w:r>
+      <w:proofErr w:type="spellEnd"/>
+      <w:r>
+        <w:rPr>
+          <w:rFonts w:ascii="Consolas" w:hAnsi="Consolas" w:cs="Consolas"/>
+          <w:color w:val="000000"/>
+          <w:sz w:val="19"/>
+          <w:szCs w:val="19"/>
+        </w:rPr>
+        <w:t xml:space="preserve"> </w:t>
+      </w:r>
+      <w:r>
+        <w:rPr>
+          <w:rFonts w:ascii="Consolas" w:hAnsi="Consolas" w:cs="Consolas"/>
+          <w:color w:val="0000FF"/>
+          <w:sz w:val="19"/>
+          <w:szCs w:val="19"/>
+        </w:rPr>
+        <w:t>FOREIGN</w:t>
+      </w:r>
+      <w:r>
+        <w:rPr>
+          <w:rFonts w:ascii="Consolas" w:hAnsi="Consolas" w:cs="Consolas"/>
+          <w:color w:val="000000"/>
+          <w:sz w:val="19"/>
+          <w:szCs w:val="19"/>
+        </w:rPr>
+        <w:t xml:space="preserve"> </w:t>
+      </w:r>
+      <w:r>
+        <w:rPr>
+          <w:rFonts w:ascii="Consolas" w:hAnsi="Consolas" w:cs="Consolas"/>
+          <w:color w:val="0000FF"/>
+          <w:sz w:val="19"/>
+          <w:szCs w:val="19"/>
+        </w:rPr>
+        <w:t xml:space="preserve">KEY </w:t>
+      </w:r>
+      <w:r>
+        <w:rPr>
+          <w:rFonts w:ascii="Consolas" w:hAnsi="Consolas" w:cs="Consolas"/>
+          <w:color w:val="808080"/>
+          <w:sz w:val="19"/>
+          <w:szCs w:val="19"/>
+        </w:rPr>
+        <w:t>(</w:t>
+      </w:r>
+      <w:proofErr w:type="spellStart"/>
+      <w:r>
+        <w:rPr>
+          <w:rFonts w:ascii="Consolas" w:hAnsi="Consolas" w:cs="Consolas"/>
+          <w:color w:val="000000"/>
+          <w:sz w:val="19"/>
+          <w:szCs w:val="19"/>
+        </w:rPr>
+        <w:t>idUsuario</w:t>
+      </w:r>
+      <w:proofErr w:type="spellEnd"/>
       <w:r>
         <w:rPr>
           <w:rFonts w:ascii="Consolas" w:hAnsi="Consolas" w:cs="Consolas"/>
@@ -2302,11 +3580,363 @@
         </w:rPr>
         <w:t>)</w:t>
       </w:r>
-    </w:p>
-    <w:p>
-      <w:pPr>
-        <w:spacing w:after="0" w:line="240" w:lineRule="auto"/>
-        <w:ind w:left="1080"/>
+      <w:r>
+        <w:rPr>
+          <w:rFonts w:ascii="Consolas" w:hAnsi="Consolas" w:cs="Consolas"/>
+          <w:color w:val="000000"/>
+          <w:sz w:val="19"/>
+          <w:szCs w:val="19"/>
+        </w:rPr>
+        <w:t xml:space="preserve"> </w:t>
+      </w:r>
+      <w:r>
+        <w:rPr>
+          <w:rFonts w:ascii="Consolas" w:hAnsi="Consolas" w:cs="Consolas"/>
+          <w:color w:val="0000FF"/>
+          <w:sz w:val="19"/>
+          <w:szCs w:val="19"/>
+        </w:rPr>
+        <w:t>REFERENCES</w:t>
+      </w:r>
+      <w:r>
+        <w:rPr>
+          <w:rFonts w:ascii="Consolas" w:hAnsi="Consolas" w:cs="Consolas"/>
+          <w:color w:val="000000"/>
+          <w:sz w:val="19"/>
+          <w:szCs w:val="19"/>
+        </w:rPr>
+        <w:t xml:space="preserve"> </w:t>
+      </w:r>
+      <w:proofErr w:type="spellStart"/>
+      <w:r>
+        <w:rPr>
+          <w:rFonts w:ascii="Consolas" w:hAnsi="Consolas" w:cs="Consolas"/>
+          <w:color w:val="000000"/>
+          <w:sz w:val="19"/>
+          <w:szCs w:val="19"/>
+        </w:rPr>
+        <w:t>tbUsuario</w:t>
+      </w:r>
+      <w:proofErr w:type="spellEnd"/>
+      <w:r>
+        <w:rPr>
+          <w:rFonts w:ascii="Consolas" w:hAnsi="Consolas" w:cs="Consolas"/>
+          <w:color w:val="0000FF"/>
+          <w:sz w:val="19"/>
+          <w:szCs w:val="19"/>
+        </w:rPr>
+        <w:t xml:space="preserve"> </w:t>
+      </w:r>
+      <w:r>
+        <w:rPr>
+          <w:rFonts w:ascii="Consolas" w:hAnsi="Consolas" w:cs="Consolas"/>
+          <w:color w:val="808080"/>
+          <w:sz w:val="19"/>
+          <w:szCs w:val="19"/>
+        </w:rPr>
+        <w:t>(</w:t>
+      </w:r>
+      <w:proofErr w:type="spellStart"/>
+      <w:r>
+        <w:rPr>
+          <w:rFonts w:ascii="Consolas" w:hAnsi="Consolas" w:cs="Consolas"/>
+          <w:color w:val="000000"/>
+          <w:sz w:val="19"/>
+          <w:szCs w:val="19"/>
+        </w:rPr>
+        <w:t>idUsuario</w:t>
+      </w:r>
+      <w:proofErr w:type="spellEnd"/>
+      <w:r>
+        <w:rPr>
+          <w:rFonts w:ascii="Consolas" w:hAnsi="Consolas" w:cs="Consolas"/>
+          <w:color w:val="808080"/>
+          <w:sz w:val="19"/>
+          <w:szCs w:val="19"/>
+        </w:rPr>
+        <w:t>)</w:t>
+      </w:r>
+    </w:p>
+    <w:p>
+      <w:pPr>
+        <w:spacing w:after="0" w:line="240" w:lineRule="auto"/>
+        <w:ind w:left="1068"/>
+        <w:jc w:val="both"/>
+        <w:rPr>
+          <w:rFonts w:ascii="Consolas" w:hAnsi="Consolas" w:cs="Consolas"/>
+          <w:color w:val="808080"/>
+          <w:sz w:val="19"/>
+          <w:szCs w:val="19"/>
+        </w:rPr>
+      </w:pPr>
+    </w:p>
+    <w:p>
+      <w:pPr>
+        <w:autoSpaceDE w:val="0"/>
+        <w:autoSpaceDN w:val="0"/>
+        <w:adjustRightInd w:val="0"/>
+        <w:spacing w:after="0" w:line="240" w:lineRule="auto"/>
+        <w:ind w:left="360" w:firstLine="708"/>
+        <w:rPr>
+          <w:rFonts w:ascii="Consolas" w:hAnsi="Consolas" w:cs="Consolas"/>
+          <w:color w:val="000000"/>
+          <w:sz w:val="19"/>
+          <w:szCs w:val="19"/>
+        </w:rPr>
+      </w:pPr>
+      <w:r>
+        <w:rPr>
+          <w:rFonts w:ascii="Consolas" w:hAnsi="Consolas" w:cs="Consolas"/>
+          <w:color w:val="0000FF"/>
+          <w:sz w:val="19"/>
+          <w:szCs w:val="19"/>
+        </w:rPr>
+        <w:t>ALTER</w:t>
+      </w:r>
+      <w:r>
+        <w:rPr>
+          <w:rFonts w:ascii="Consolas" w:hAnsi="Consolas" w:cs="Consolas"/>
+          <w:color w:val="000000"/>
+          <w:sz w:val="19"/>
+          <w:szCs w:val="19"/>
+        </w:rPr>
+        <w:t xml:space="preserve"> </w:t>
+      </w:r>
+      <w:r>
+        <w:rPr>
+          <w:rFonts w:ascii="Consolas" w:hAnsi="Consolas" w:cs="Consolas"/>
+          <w:color w:val="0000FF"/>
+          <w:sz w:val="19"/>
+          <w:szCs w:val="19"/>
+        </w:rPr>
+        <w:t>TABLE</w:t>
+      </w:r>
+      <w:r>
+        <w:rPr>
+          <w:rFonts w:ascii="Consolas" w:hAnsi="Consolas" w:cs="Consolas"/>
+          <w:color w:val="000000"/>
+          <w:sz w:val="19"/>
+          <w:szCs w:val="19"/>
+        </w:rPr>
+        <w:t xml:space="preserve"> </w:t>
+      </w:r>
+      <w:proofErr w:type="spellStart"/>
+      <w:r>
+        <w:rPr>
+          <w:rFonts w:ascii="Consolas" w:hAnsi="Consolas" w:cs="Consolas"/>
+          <w:color w:val="000000"/>
+          <w:sz w:val="19"/>
+          <w:szCs w:val="19"/>
+        </w:rPr>
+        <w:t>tbPublicoVotacao</w:t>
+      </w:r>
+      <w:proofErr w:type="spellEnd"/>
+    </w:p>
+    <w:p>
+      <w:pPr>
+        <w:spacing w:after="0" w:line="240" w:lineRule="auto"/>
+        <w:ind w:left="1068"/>
+        <w:jc w:val="both"/>
+        <w:rPr>
+          <w:rFonts w:ascii="Consolas" w:hAnsi="Consolas" w:cs="Consolas"/>
+          <w:color w:val="808080"/>
+          <w:sz w:val="19"/>
+          <w:szCs w:val="19"/>
+        </w:rPr>
+      </w:pPr>
+      <w:r>
+        <w:rPr>
+          <w:rFonts w:ascii="Consolas" w:hAnsi="Consolas" w:cs="Consolas"/>
+          <w:color w:val="0000FF"/>
+          <w:sz w:val="19"/>
+          <w:szCs w:val="19"/>
+        </w:rPr>
+        <w:t>ADD</w:t>
+      </w:r>
+      <w:r>
+        <w:rPr>
+          <w:rFonts w:ascii="Consolas" w:hAnsi="Consolas" w:cs="Consolas"/>
+          <w:color w:val="000000"/>
+          <w:sz w:val="19"/>
+          <w:szCs w:val="19"/>
+        </w:rPr>
+        <w:t xml:space="preserve"> </w:t>
+      </w:r>
+      <w:r>
+        <w:rPr>
+          <w:rFonts w:ascii="Consolas" w:hAnsi="Consolas" w:cs="Consolas"/>
+          <w:color w:val="0000FF"/>
+          <w:sz w:val="19"/>
+          <w:szCs w:val="19"/>
+        </w:rPr>
+        <w:t>CONSTRAINT</w:t>
+      </w:r>
+      <w:r>
+        <w:rPr>
+          <w:rFonts w:ascii="Consolas" w:hAnsi="Consolas" w:cs="Consolas"/>
+          <w:color w:val="000000"/>
+          <w:sz w:val="19"/>
+          <w:szCs w:val="19"/>
+        </w:rPr>
+        <w:t xml:space="preserve"> </w:t>
+      </w:r>
+      <w:proofErr w:type="spellStart"/>
+      <w:r>
+        <w:rPr>
+          <w:rFonts w:ascii="Consolas" w:hAnsi="Consolas" w:cs="Consolas"/>
+          <w:color w:val="000000"/>
+          <w:sz w:val="19"/>
+          <w:szCs w:val="19"/>
+        </w:rPr>
+        <w:t>FK_IdParticipante</w:t>
+      </w:r>
+      <w:proofErr w:type="spellEnd"/>
+      <w:r>
+        <w:rPr>
+          <w:rFonts w:ascii="Consolas" w:hAnsi="Consolas" w:cs="Consolas"/>
+          <w:color w:val="000000"/>
+          <w:sz w:val="19"/>
+          <w:szCs w:val="19"/>
+        </w:rPr>
+        <w:t xml:space="preserve"> </w:t>
+      </w:r>
+      <w:r>
+        <w:rPr>
+          <w:rFonts w:ascii="Consolas" w:hAnsi="Consolas" w:cs="Consolas"/>
+          <w:color w:val="0000FF"/>
+          <w:sz w:val="19"/>
+          <w:szCs w:val="19"/>
+        </w:rPr>
+        <w:t>FOREIGN</w:t>
+      </w:r>
+      <w:r>
+        <w:rPr>
+          <w:rFonts w:ascii="Consolas" w:hAnsi="Consolas" w:cs="Consolas"/>
+          <w:color w:val="000000"/>
+          <w:sz w:val="19"/>
+          <w:szCs w:val="19"/>
+        </w:rPr>
+        <w:t xml:space="preserve"> </w:t>
+      </w:r>
+      <w:r>
+        <w:rPr>
+          <w:rFonts w:ascii="Consolas" w:hAnsi="Consolas" w:cs="Consolas"/>
+          <w:color w:val="0000FF"/>
+          <w:sz w:val="19"/>
+          <w:szCs w:val="19"/>
+        </w:rPr>
+        <w:t xml:space="preserve">KEY </w:t>
+      </w:r>
+      <w:r>
+        <w:rPr>
+          <w:rFonts w:ascii="Consolas" w:hAnsi="Consolas" w:cs="Consolas"/>
+          <w:color w:val="808080"/>
+          <w:sz w:val="19"/>
+          <w:szCs w:val="19"/>
+        </w:rPr>
+        <w:t>(</w:t>
+      </w:r>
+      <w:proofErr w:type="spellStart"/>
+      <w:r>
+        <w:rPr>
+          <w:rFonts w:ascii="Consolas" w:hAnsi="Consolas" w:cs="Consolas"/>
+          <w:color w:val="000000"/>
+          <w:sz w:val="19"/>
+          <w:szCs w:val="19"/>
+        </w:rPr>
+        <w:t>idParticipante</w:t>
+      </w:r>
+      <w:proofErr w:type="spellEnd"/>
+      <w:r>
+        <w:rPr>
+          <w:rFonts w:ascii="Consolas" w:hAnsi="Consolas" w:cs="Consolas"/>
+          <w:color w:val="808080"/>
+          <w:sz w:val="19"/>
+          <w:szCs w:val="19"/>
+        </w:rPr>
+        <w:t>)</w:t>
+      </w:r>
+      <w:r>
+        <w:rPr>
+          <w:rFonts w:ascii="Consolas" w:hAnsi="Consolas" w:cs="Consolas"/>
+          <w:color w:val="000000"/>
+          <w:sz w:val="19"/>
+          <w:szCs w:val="19"/>
+        </w:rPr>
+        <w:t xml:space="preserve"> </w:t>
+      </w:r>
+      <w:r>
+        <w:rPr>
+          <w:rFonts w:ascii="Consolas" w:hAnsi="Consolas" w:cs="Consolas"/>
+          <w:color w:val="0000FF"/>
+          <w:sz w:val="19"/>
+          <w:szCs w:val="19"/>
+        </w:rPr>
+        <w:t>REFERENCES</w:t>
+      </w:r>
+      <w:r>
+        <w:rPr>
+          <w:rFonts w:ascii="Consolas" w:hAnsi="Consolas" w:cs="Consolas"/>
+          <w:color w:val="000000"/>
+          <w:sz w:val="19"/>
+          <w:szCs w:val="19"/>
+        </w:rPr>
+        <w:t xml:space="preserve"> </w:t>
+      </w:r>
+      <w:proofErr w:type="spellStart"/>
+      <w:r>
+        <w:rPr>
+          <w:rFonts w:ascii="Consolas" w:hAnsi="Consolas" w:cs="Consolas"/>
+          <w:color w:val="000000"/>
+          <w:sz w:val="19"/>
+          <w:szCs w:val="19"/>
+        </w:rPr>
+        <w:t>tbParticipante</w:t>
+      </w:r>
+      <w:proofErr w:type="spellEnd"/>
+      <w:r>
+        <w:rPr>
+          <w:rFonts w:ascii="Consolas" w:hAnsi="Consolas" w:cs="Consolas"/>
+          <w:color w:val="0000FF"/>
+          <w:sz w:val="19"/>
+          <w:szCs w:val="19"/>
+        </w:rPr>
+        <w:t xml:space="preserve"> </w:t>
+      </w:r>
+      <w:r>
+        <w:rPr>
+          <w:rFonts w:ascii="Consolas" w:hAnsi="Consolas" w:cs="Consolas"/>
+          <w:color w:val="808080"/>
+          <w:sz w:val="19"/>
+          <w:szCs w:val="19"/>
+        </w:rPr>
+        <w:t>(</w:t>
+      </w:r>
+      <w:proofErr w:type="spellStart"/>
+      <w:r>
+        <w:rPr>
+          <w:rFonts w:ascii="Consolas" w:hAnsi="Consolas" w:cs="Consolas"/>
+          <w:color w:val="000000"/>
+          <w:sz w:val="19"/>
+          <w:szCs w:val="19"/>
+        </w:rPr>
+        <w:t>idParticipante</w:t>
+      </w:r>
+      <w:proofErr w:type="spellEnd"/>
+      <w:r>
+        <w:rPr>
+          <w:rFonts w:ascii="Consolas" w:hAnsi="Consolas" w:cs="Consolas"/>
+          <w:color w:val="808080"/>
+          <w:sz w:val="19"/>
+          <w:szCs w:val="19"/>
+        </w:rPr>
+        <w:t>)</w:t>
+      </w:r>
+    </w:p>
+    <w:p>
+      <w:pPr>
+        <w:spacing w:after="0" w:line="240" w:lineRule="auto"/>
+        <w:ind w:left="1068"/>
         <w:jc w:val="both"/>
         <w:rPr>
           <w:rFonts w:ascii="Consolas" w:hAnsi="Consolas" w:cs="Consolas"/>
@@ -2440,7 +4070,6 @@
           <w:sz w:val="28"/>
           <w:szCs w:val="28"/>
         </w:rPr>
-        <w:lastRenderedPageBreak/>
         <w:t>Cadastrar Usuário (</w:t>
       </w:r>
       <w:proofErr w:type="spellStart"/>
@@ -2602,6 +4231,7 @@
         <w:rPr>
           <w:noProof/>
         </w:rPr>
+        <w:lastRenderedPageBreak/>
         <w:drawing>
           <wp:inline distT="0" distB="0" distL="0" distR="0" wp14:anchorId="449BCBDC" wp14:editId="4B1A120F">
             <wp:extent cx="5400040" cy="2388870"/>
@@ -2752,7 +4382,6 @@
         <w:rPr>
           <w:noProof/>
         </w:rPr>
-        <w:lastRenderedPageBreak/>
         <w:drawing>
           <wp:inline distT="0" distB="0" distL="0" distR="0" wp14:anchorId="24C5B8A4" wp14:editId="4ACE880C">
             <wp:extent cx="5400040" cy="2348865"/>
@@ -2819,6 +4448,7 @@
         <w:rPr>
           <w:noProof/>
         </w:rPr>
+        <w:lastRenderedPageBreak/>
         <w:drawing>
           <wp:inline distT="0" distB="0" distL="0" distR="0" wp14:anchorId="06D8111C" wp14:editId="17247EF6">
             <wp:extent cx="5400040" cy="2145030"/>
@@ -3045,7 +4675,6 @@
         <w:rPr>
           <w:noProof/>
         </w:rPr>
-        <w:lastRenderedPageBreak/>
         <w:drawing>
           <wp:inline distT="0" distB="0" distL="0" distR="0" wp14:anchorId="0B6E06D4" wp14:editId="12F1BEBF">
             <wp:extent cx="5400040" cy="2155190"/>
@@ -3112,6 +4741,7 @@
         <w:rPr>
           <w:noProof/>
         </w:rPr>
+        <w:lastRenderedPageBreak/>
         <w:drawing>
           <wp:inline distT="0" distB="0" distL="0" distR="0" wp14:anchorId="3CB6861A" wp14:editId="1C24881D">
             <wp:extent cx="5400040" cy="2150110"/>
@@ -3327,7 +4957,6 @@
         <w:rPr>
           <w:noProof/>
         </w:rPr>
-        <w:lastRenderedPageBreak/>
         <w:drawing>
           <wp:inline distT="0" distB="0" distL="0" distR="0" wp14:anchorId="04A3B970" wp14:editId="554F737F">
             <wp:extent cx="5400040" cy="2386965"/>
@@ -3455,6 +5084,7 @@
         <w:rPr>
           <w:noProof/>
         </w:rPr>
+        <w:lastRenderedPageBreak/>
         <w:drawing>
           <wp:inline distT="0" distB="0" distL="0" distR="0" wp14:anchorId="1177C6F7" wp14:editId="33B64952">
             <wp:extent cx="5400040" cy="2390140"/>

</xml_diff>

<commit_message>
Adição de Método para Inserir Voto e Consultar Participantes
</commit_message>
<xml_diff>
--- a/Projeto IFStar - Requisitos Funcionamento.docx
+++ b/Projeto IFStar - Requisitos Funcionamento.docx
@@ -3945,6 +3945,228 @@
           <w:szCs w:val="19"/>
         </w:rPr>
       </w:pPr>
+    </w:p>
+    <w:p>
+      <w:pPr>
+        <w:autoSpaceDE w:val="0"/>
+        <w:autoSpaceDN w:val="0"/>
+        <w:adjustRightInd w:val="0"/>
+        <w:spacing w:after="0" w:line="240" w:lineRule="auto"/>
+        <w:ind w:left="1068"/>
+        <w:rPr>
+          <w:rFonts w:ascii="Consolas" w:hAnsi="Consolas" w:cs="Consolas"/>
+          <w:color w:val="000000"/>
+          <w:sz w:val="19"/>
+          <w:szCs w:val="19"/>
+        </w:rPr>
+      </w:pPr>
+      <w:r>
+        <w:rPr>
+          <w:rFonts w:ascii="Consolas" w:hAnsi="Consolas" w:cs="Consolas"/>
+          <w:color w:val="0000FF"/>
+          <w:sz w:val="19"/>
+          <w:szCs w:val="19"/>
+        </w:rPr>
+        <w:t>ALTER</w:t>
+      </w:r>
+      <w:r>
+        <w:rPr>
+          <w:rFonts w:ascii="Consolas" w:hAnsi="Consolas" w:cs="Consolas"/>
+          <w:color w:val="000000"/>
+          <w:sz w:val="19"/>
+          <w:szCs w:val="19"/>
+        </w:rPr>
+        <w:t xml:space="preserve"> </w:t>
+      </w:r>
+      <w:r>
+        <w:rPr>
+          <w:rFonts w:ascii="Consolas" w:hAnsi="Consolas" w:cs="Consolas"/>
+          <w:color w:val="0000FF"/>
+          <w:sz w:val="19"/>
+          <w:szCs w:val="19"/>
+        </w:rPr>
+        <w:t>TABLE</w:t>
+      </w:r>
+      <w:r>
+        <w:rPr>
+          <w:rFonts w:ascii="Consolas" w:hAnsi="Consolas" w:cs="Consolas"/>
+          <w:color w:val="000000"/>
+          <w:sz w:val="19"/>
+          <w:szCs w:val="19"/>
+        </w:rPr>
+        <w:t xml:space="preserve"> </w:t>
+      </w:r>
+      <w:proofErr w:type="spellStart"/>
+      <w:r>
+        <w:rPr>
+          <w:rFonts w:ascii="Consolas" w:hAnsi="Consolas" w:cs="Consolas"/>
+          <w:color w:val="000000"/>
+          <w:sz w:val="19"/>
+          <w:szCs w:val="19"/>
+        </w:rPr>
+        <w:t>tbPublicoVotacao</w:t>
+      </w:r>
+      <w:proofErr w:type="spellEnd"/>
+    </w:p>
+    <w:p>
+      <w:pPr>
+        <w:autoSpaceDE w:val="0"/>
+        <w:autoSpaceDN w:val="0"/>
+        <w:adjustRightInd w:val="0"/>
+        <w:spacing w:after="0" w:line="240" w:lineRule="auto"/>
+        <w:ind w:left="1068"/>
+        <w:rPr>
+          <w:rFonts w:ascii="Consolas" w:hAnsi="Consolas" w:cs="Consolas"/>
+          <w:color w:val="000000"/>
+          <w:sz w:val="19"/>
+          <w:szCs w:val="19"/>
+        </w:rPr>
+      </w:pPr>
+      <w:r>
+        <w:rPr>
+          <w:rFonts w:ascii="Consolas" w:hAnsi="Consolas" w:cs="Consolas"/>
+          <w:color w:val="0000FF"/>
+          <w:sz w:val="19"/>
+          <w:szCs w:val="19"/>
+        </w:rPr>
+        <w:t>ADD</w:t>
+      </w:r>
+      <w:r>
+        <w:rPr>
+          <w:rFonts w:ascii="Consolas" w:hAnsi="Consolas" w:cs="Consolas"/>
+          <w:color w:val="000000"/>
+          <w:sz w:val="19"/>
+          <w:szCs w:val="19"/>
+        </w:rPr>
+        <w:t xml:space="preserve"> </w:t>
+      </w:r>
+      <w:r>
+        <w:rPr>
+          <w:rFonts w:ascii="Consolas" w:hAnsi="Consolas" w:cs="Consolas"/>
+          <w:color w:val="0000FF"/>
+          <w:sz w:val="19"/>
+          <w:szCs w:val="19"/>
+        </w:rPr>
+        <w:t>CONSTRAINT</w:t>
+      </w:r>
+      <w:r>
+        <w:rPr>
+          <w:rFonts w:ascii="Consolas" w:hAnsi="Consolas" w:cs="Consolas"/>
+          <w:color w:val="000000"/>
+          <w:sz w:val="19"/>
+          <w:szCs w:val="19"/>
+        </w:rPr>
+        <w:t xml:space="preserve"> </w:t>
+      </w:r>
+      <w:proofErr w:type="spellStart"/>
+      <w:r>
+        <w:rPr>
+          <w:rFonts w:ascii="Consolas" w:hAnsi="Consolas" w:cs="Consolas"/>
+          <w:color w:val="000000"/>
+          <w:sz w:val="19"/>
+          <w:szCs w:val="19"/>
+        </w:rPr>
+        <w:t>PK_ControleVotacao</w:t>
+      </w:r>
+      <w:proofErr w:type="spellEnd"/>
+    </w:p>
+    <w:p>
+      <w:pPr>
+        <w:spacing w:after="0" w:line="240" w:lineRule="auto"/>
+        <w:ind w:left="1068"/>
+        <w:jc w:val="both"/>
+        <w:rPr>
+          <w:rFonts w:ascii="Consolas" w:hAnsi="Consolas" w:cs="Consolas"/>
+          <w:color w:val="808080"/>
+          <w:sz w:val="19"/>
+          <w:szCs w:val="19"/>
+        </w:rPr>
+      </w:pPr>
+      <w:r>
+        <w:rPr>
+          <w:rFonts w:ascii="Consolas" w:hAnsi="Consolas" w:cs="Consolas"/>
+          <w:color w:val="0000FF"/>
+          <w:sz w:val="19"/>
+          <w:szCs w:val="19"/>
+        </w:rPr>
+        <w:t>PRIMARY</w:t>
+      </w:r>
+      <w:r>
+        <w:rPr>
+          <w:rFonts w:ascii="Consolas" w:hAnsi="Consolas" w:cs="Consolas"/>
+          <w:color w:val="000000"/>
+          <w:sz w:val="19"/>
+          <w:szCs w:val="19"/>
+        </w:rPr>
+        <w:t xml:space="preserve"> </w:t>
+      </w:r>
+      <w:r>
+        <w:rPr>
+          <w:rFonts w:ascii="Consolas" w:hAnsi="Consolas" w:cs="Consolas"/>
+          <w:color w:val="0000FF"/>
+          <w:sz w:val="19"/>
+          <w:szCs w:val="19"/>
+        </w:rPr>
+        <w:t xml:space="preserve">KEY </w:t>
+      </w:r>
+      <w:r>
+        <w:rPr>
+          <w:rFonts w:ascii="Consolas" w:hAnsi="Consolas" w:cs="Consolas"/>
+          <w:color w:val="808080"/>
+          <w:sz w:val="19"/>
+          <w:szCs w:val="19"/>
+        </w:rPr>
+        <w:t>(</w:t>
+      </w:r>
+      <w:proofErr w:type="spellStart"/>
+      <w:r>
+        <w:rPr>
+          <w:rFonts w:ascii="Consolas" w:hAnsi="Consolas" w:cs="Consolas"/>
+          <w:color w:val="000000"/>
+          <w:sz w:val="19"/>
+          <w:szCs w:val="19"/>
+        </w:rPr>
+        <w:t>idUsuario</w:t>
+      </w:r>
+      <w:proofErr w:type="spellEnd"/>
+      <w:r>
+        <w:rPr>
+          <w:rFonts w:ascii="Consolas" w:hAnsi="Consolas" w:cs="Consolas"/>
+          <w:color w:val="808080"/>
+          <w:sz w:val="19"/>
+          <w:szCs w:val="19"/>
+        </w:rPr>
+        <w:t>,</w:t>
+      </w:r>
+      <w:r>
+        <w:rPr>
+          <w:rFonts w:ascii="Consolas" w:hAnsi="Consolas" w:cs="Consolas"/>
+          <w:color w:val="000000"/>
+          <w:sz w:val="19"/>
+          <w:szCs w:val="19"/>
+        </w:rPr>
+        <w:t xml:space="preserve"> </w:t>
+      </w:r>
+      <w:proofErr w:type="spellStart"/>
+      <w:r>
+        <w:rPr>
+          <w:rFonts w:ascii="Consolas" w:hAnsi="Consolas" w:cs="Consolas"/>
+          <w:color w:val="000000"/>
+          <w:sz w:val="19"/>
+          <w:szCs w:val="19"/>
+        </w:rPr>
+        <w:t>idParticipante</w:t>
+      </w:r>
+      <w:proofErr w:type="spellEnd"/>
+      <w:r>
+        <w:rPr>
+          <w:rFonts w:ascii="Consolas" w:hAnsi="Consolas" w:cs="Consolas"/>
+          <w:color w:val="808080"/>
+          <w:sz w:val="19"/>
+          <w:szCs w:val="19"/>
+        </w:rPr>
+        <w:t>)</w:t>
+      </w:r>
     </w:p>
     <w:p>
       <w:pPr>

</xml_diff>